<commit_message>
-Cambia de tamaño la letra de la pmatilla cencar
</commit_message>
<xml_diff>
--- a/storage/app/public/docs/Cencar.docx
+++ b/storage/app/public/docs/Cencar.docx
@@ -2,7 +2,14 @@
 <file path=word/document.xml><?xml version="1.0" encoding="utf-8"?>
 <w:document xmlns:wpc="http://schemas.microsoft.com/office/word/2010/wordprocessingCanvas" xmlns:cx="http://schemas.microsoft.com/office/drawing/2014/chartex" xmlns:cx1="http://schemas.microsoft.com/office/drawing/2015/9/8/chartex" xmlns:cx2="http://schemas.microsoft.com/office/drawing/2015/10/21/chartex" xmlns:cx3="http://schemas.microsoft.com/office/drawing/2016/5/9/chartex" xmlns:cx4="http://schemas.microsoft.com/office/drawing/2016/5/10/chartex" xmlns:cx5="http://schemas.microsoft.com/office/drawing/2016/5/11/chartex" xmlns:cx6="http://schemas.microsoft.com/office/drawing/2016/5/12/chartex" xmlns:cx7="http://schemas.microsoft.com/office/drawing/2016/5/13/chartex" xmlns:cx8="http://schemas.microsoft.com/office/drawing/2016/5/14/chartex" xmlns:mc="http://schemas.openxmlformats.org/markup-compatibility/2006" xmlns:aink="http://schemas.microsoft.com/office/drawing/2016/ink" xmlns:am3d="http://schemas.microsoft.com/office/drawing/2017/model3d" xmlns:o="urn:schemas-microsoft-com:office:office" xmlns:r="http://schemas.openxmlformats.org/officeDocument/2006/relationships" xmlns:m="http://schemas.openxmlformats.org/officeDocument/2006/math" xmlns:v="urn:schemas-microsoft-com:vml" xmlns:wp14="http://schemas.microsoft.com/office/word/2010/wordprocessingDrawing" xmlns:wp="http://schemas.openxmlformats.org/drawingml/2006/wordprocessingDrawing" xmlns:w10="urn:schemas-microsoft-com:office:word" xmlns:w="http://schemas.openxmlformats.org/wordprocessingml/2006/main" xmlns:w14="http://schemas.microsoft.com/office/word/2010/wordml" xmlns:w15="http://schemas.microsoft.com/office/word/2012/wordml" xmlns:w16cex="http://schemas.microsoft.com/office/word/2018/wordml/cex" xmlns:w16cid="http://schemas.microsoft.com/office/word/2016/wordml/cid" xmlns:w16="http://schemas.microsoft.com/office/word/2018/wordml" xmlns:w16sdtdh="http://schemas.microsoft.com/office/word/2020/wordml/sdtdatahash" xmlns:w16se="http://schemas.microsoft.com/office/word/2015/wordml/symex" xmlns:wpg="http://schemas.microsoft.com/office/word/2010/wordprocessingGroup" xmlns:wpi="http://schemas.microsoft.com/office/word/2010/wordprocessingInk" xmlns:wne="http://schemas.microsoft.com/office/word/2006/wordml" xmlns:wps="http://schemas.microsoft.com/office/word/2010/wordprocessingShape" mc:Ignorable="w14 w15 w16se w16cid w16 w16cex w16sdtdh wp14">
   <w:body>
-    <w:p/>
+    <w:p>
+      <w:pPr>
+        <w:rPr>
+          <w:sz w:val="18"/>
+          <w:szCs w:val="18"/>
+        </w:rPr>
+      </w:pPr>
+    </w:p>
     <w:p>
       <w:pPr>
         <w:spacing w:after="0" w:line="240" w:lineRule="auto"/>
@@ -10,15 +17,15 @@
         <w:jc w:val="center"/>
         <w:rPr>
           <w:rFonts w:ascii="Consolas" w:hAnsi="Consolas"/>
-          <w:sz w:val="16"/>
-          <w:szCs w:val="16"/>
+          <w:sz w:val="18"/>
+          <w:szCs w:val="18"/>
         </w:rPr>
       </w:pPr>
       <w:r>
         <w:rPr>
           <w:rFonts w:ascii="Consolas" w:hAnsi="Consolas"/>
-          <w:sz w:val="16"/>
-          <w:szCs w:val="16"/>
+          <w:sz w:val="18"/>
+          <w:szCs w:val="18"/>
         </w:rPr>
         <w:t>FIDEICOMISO P.A.</w:t>
       </w:r>
@@ -33,15 +40,15 @@
         <w:jc w:val="center"/>
         <w:rPr>
           <w:rFonts w:ascii="Consolas" w:hAnsi="Consolas"/>
-          <w:sz w:val="16"/>
-          <w:szCs w:val="16"/>
+          <w:sz w:val="18"/>
+          <w:szCs w:val="18"/>
         </w:rPr>
       </w:pPr>
       <w:r>
         <w:rPr>
           <w:rFonts w:ascii="Consolas" w:hAnsi="Consolas"/>
-          <w:sz w:val="16"/>
-          <w:szCs w:val="16"/>
+          <w:sz w:val="18"/>
+          <w:szCs w:val="18"/>
         </w:rPr>
         <w:t>RUTAS DEL VALLE</w:t>
       </w:r>
@@ -56,23 +63,23 @@
         <w:jc w:val="center"/>
         <w:rPr>
           <w:rFonts w:ascii="Arial" w:hAnsi="Arial" w:cs="Arial"/>
-          <w:sz w:val="16"/>
-          <w:szCs w:val="16"/>
+          <w:sz w:val="18"/>
+          <w:szCs w:val="18"/>
         </w:rPr>
       </w:pPr>
       <w:r>
         <w:rPr>
           <w:rFonts w:ascii="Consolas" w:hAnsi="Consolas"/>
-          <w:sz w:val="16"/>
-          <w:szCs w:val="16"/>
+          <w:sz w:val="18"/>
+          <w:szCs w:val="18"/>
         </w:rPr>
         <w:t xml:space="preserve">NIT: </w:t>
       </w:r>
       <w:r>
         <w:rPr>
           <w:rFonts w:ascii="Arial" w:hAnsi="Arial" w:cs="Arial"/>
-          <w:sz w:val="16"/>
-          <w:szCs w:val="16"/>
+          <w:sz w:val="18"/>
+          <w:szCs w:val="18"/>
         </w:rPr>
         <w:t>830.054.539-0</w:t>
       </w:r>
@@ -87,15 +94,15 @@
         <w:jc w:val="center"/>
         <w:rPr>
           <w:rFonts w:ascii="Consolas" w:hAnsi="Consolas"/>
-          <w:sz w:val="16"/>
-          <w:szCs w:val="16"/>
+          <w:sz w:val="18"/>
+          <w:szCs w:val="18"/>
         </w:rPr>
       </w:pPr>
       <w:r>
         <w:rPr>
           <w:rFonts w:ascii="Consolas" w:hAnsi="Consolas"/>
-          <w:sz w:val="16"/>
-          <w:szCs w:val="16"/>
+          <w:sz w:val="18"/>
+          <w:szCs w:val="18"/>
         </w:rPr>
         <w:t>Contrato de Concesión</w:t>
       </w:r>
@@ -110,39 +117,39 @@
         <w:jc w:val="center"/>
         <w:rPr>
           <w:rFonts w:ascii="Consolas" w:hAnsi="Consolas"/>
-          <w:sz w:val="16"/>
-          <w:szCs w:val="16"/>
+          <w:sz w:val="18"/>
+          <w:szCs w:val="18"/>
         </w:rPr>
       </w:pPr>
       <w:r>
         <w:rPr>
           <w:rFonts w:ascii="Consolas" w:hAnsi="Consolas"/>
-          <w:sz w:val="16"/>
-          <w:szCs w:val="16"/>
+          <w:sz w:val="18"/>
+          <w:szCs w:val="18"/>
         </w:rPr>
         <w:t xml:space="preserve">Bajo Esquena de APP No. </w:t>
       </w:r>
       <w:r>
         <w:rPr>
           <w:rFonts w:ascii="Arial" w:hAnsi="Arial" w:cs="Arial"/>
-          <w:sz w:val="16"/>
-          <w:szCs w:val="16"/>
+          <w:sz w:val="18"/>
+          <w:szCs w:val="18"/>
         </w:rPr>
         <w:t>001</w:t>
       </w:r>
       <w:r>
         <w:rPr>
           <w:rFonts w:ascii="Consolas" w:hAnsi="Consolas"/>
-          <w:sz w:val="16"/>
-          <w:szCs w:val="16"/>
+          <w:sz w:val="18"/>
+          <w:szCs w:val="18"/>
         </w:rPr>
         <w:t xml:space="preserve"> de </w:t>
       </w:r>
       <w:r>
         <w:rPr>
           <w:rFonts w:ascii="Arial" w:hAnsi="Arial" w:cs="Arial"/>
-          <w:sz w:val="16"/>
-          <w:szCs w:val="16"/>
+          <w:sz w:val="18"/>
+          <w:szCs w:val="18"/>
         </w:rPr>
         <w:t>2021</w:t>
       </w:r>
@@ -157,8 +164,8 @@
         <w:jc w:val="center"/>
         <w:rPr>
           <w:rFonts w:ascii="Consolas" w:hAnsi="Consolas"/>
-          <w:sz w:val="16"/>
-          <w:szCs w:val="16"/>
+          <w:sz w:val="18"/>
+          <w:szCs w:val="18"/>
         </w:rPr>
       </w:pPr>
     </w:p>
@@ -172,15 +179,15 @@
         <w:jc w:val="center"/>
         <w:rPr>
           <w:rFonts w:ascii="Consolas" w:hAnsi="Consolas"/>
-          <w:sz w:val="16"/>
-          <w:szCs w:val="16"/>
+          <w:sz w:val="18"/>
+          <w:szCs w:val="18"/>
         </w:rPr>
       </w:pPr>
       <w:r>
         <w:rPr>
           <w:rFonts w:ascii="Consolas" w:hAnsi="Consolas"/>
-          <w:sz w:val="16"/>
-          <w:szCs w:val="16"/>
+          <w:sz w:val="18"/>
+          <w:szCs w:val="18"/>
         </w:rPr>
         <w:t>ESTACION DE PEAJE CENCAR</w:t>
       </w:r>
@@ -194,23 +201,23 @@
         <w:ind w:right="426"/>
         <w:rPr>
           <w:rFonts w:ascii="Consolas" w:hAnsi="Consolas"/>
-          <w:sz w:val="16"/>
-          <w:szCs w:val="16"/>
+          <w:sz w:val="18"/>
+          <w:szCs w:val="18"/>
         </w:rPr>
       </w:pPr>
       <w:r>
         <w:rPr>
           <w:rFonts w:ascii="Consolas" w:hAnsi="Consolas"/>
-          <w:sz w:val="16"/>
-          <w:szCs w:val="16"/>
+          <w:sz w:val="18"/>
+          <w:szCs w:val="18"/>
         </w:rPr>
         <w:t xml:space="preserve">Tiquete de Peaje No. </w:t>
       </w:r>
       <w:r>
         <w:rPr>
           <w:rFonts w:ascii="Arial" w:hAnsi="Arial" w:cs="Arial"/>
-          <w:sz w:val="16"/>
-          <w:szCs w:val="16"/>
+          <w:sz w:val="18"/>
+          <w:szCs w:val="18"/>
         </w:rPr>
         <w:t>${</w:t>
       </w:r>
@@ -218,8 +225,8 @@
       <w:r>
         <w:rPr>
           <w:rFonts w:ascii="Arial" w:hAnsi="Arial" w:cs="Arial"/>
-          <w:sz w:val="16"/>
-          <w:szCs w:val="16"/>
+          <w:sz w:val="18"/>
+          <w:szCs w:val="18"/>
         </w:rPr>
         <w:t>code</w:t>
       </w:r>
@@ -227,8 +234,8 @@
       <w:r>
         <w:rPr>
           <w:rFonts w:ascii="Arial" w:hAnsi="Arial" w:cs="Arial"/>
-          <w:sz w:val="16"/>
-          <w:szCs w:val="16"/>
+          <w:sz w:val="18"/>
+          <w:szCs w:val="18"/>
         </w:rPr>
         <w:t>}</w:t>
       </w:r>
@@ -242,55 +249,55 @@
         <w:ind w:right="426"/>
         <w:rPr>
           <w:rFonts w:ascii="Consolas" w:hAnsi="Consolas"/>
-          <w:sz w:val="16"/>
-          <w:szCs w:val="16"/>
+          <w:sz w:val="18"/>
+          <w:szCs w:val="18"/>
         </w:rPr>
       </w:pPr>
       <w:r>
         <w:rPr>
           <w:rFonts w:ascii="Consolas" w:hAnsi="Consolas"/>
-          <w:sz w:val="16"/>
-          <w:szCs w:val="16"/>
+          <w:sz w:val="18"/>
+          <w:szCs w:val="18"/>
         </w:rPr>
         <w:t xml:space="preserve">Categoría: </w:t>
       </w:r>
       <w:r>
         <w:rPr>
           <w:rFonts w:ascii="Arial" w:hAnsi="Arial" w:cs="Arial"/>
-          <w:sz w:val="16"/>
-          <w:szCs w:val="16"/>
+          <w:sz w:val="18"/>
+          <w:szCs w:val="18"/>
         </w:rPr>
         <w:t>1</w:t>
       </w:r>
       <w:r>
         <w:rPr>
           <w:rFonts w:ascii="Consolas" w:hAnsi="Consolas"/>
-          <w:sz w:val="16"/>
-          <w:szCs w:val="16"/>
+          <w:sz w:val="18"/>
+          <w:szCs w:val="18"/>
         </w:rPr>
         <w:t xml:space="preserve"> Valor: </w:t>
       </w:r>
       <w:r>
         <w:rPr>
           <w:rFonts w:ascii="Consolas" w:hAnsi="Consolas"/>
-          <w:sz w:val="16"/>
-          <w:szCs w:val="16"/>
+          <w:sz w:val="18"/>
+          <w:szCs w:val="18"/>
         </w:rPr>
         <w:t>$</w:t>
       </w:r>
       <w:r>
         <w:rPr>
           <w:rFonts w:ascii="Consolas" w:hAnsi="Consolas"/>
-          <w:sz w:val="16"/>
-          <w:szCs w:val="16"/>
+          <w:sz w:val="18"/>
+          <w:szCs w:val="18"/>
         </w:rPr>
         <w:t>$</w:t>
       </w:r>
       <w:r>
         <w:rPr>
           <w:rFonts w:ascii="Arial" w:hAnsi="Arial" w:cs="Arial"/>
-          <w:sz w:val="16"/>
-          <w:szCs w:val="16"/>
+          <w:sz w:val="18"/>
+          <w:szCs w:val="18"/>
         </w:rPr>
         <w:t>{</w:t>
       </w:r>
@@ -298,8 +305,8 @@
       <w:r>
         <w:rPr>
           <w:rFonts w:ascii="Arial" w:hAnsi="Arial" w:cs="Arial"/>
-          <w:sz w:val="16"/>
-          <w:szCs w:val="16"/>
+          <w:sz w:val="18"/>
+          <w:szCs w:val="18"/>
         </w:rPr>
         <w:t>value</w:t>
       </w:r>
@@ -307,8 +314,8 @@
       <w:r>
         <w:rPr>
           <w:rFonts w:ascii="Arial" w:hAnsi="Arial" w:cs="Arial"/>
-          <w:sz w:val="16"/>
-          <w:szCs w:val="16"/>
+          <w:sz w:val="18"/>
+          <w:szCs w:val="18"/>
         </w:rPr>
         <w:t>}</w:t>
       </w:r>
@@ -322,23 +329,23 @@
         <w:ind w:right="426"/>
         <w:rPr>
           <w:rFonts w:ascii="Consolas" w:hAnsi="Consolas"/>
-          <w:sz w:val="16"/>
-          <w:szCs w:val="16"/>
+          <w:sz w:val="18"/>
+          <w:szCs w:val="18"/>
         </w:rPr>
       </w:pPr>
       <w:r>
         <w:rPr>
           <w:rFonts w:ascii="Consolas" w:hAnsi="Consolas"/>
-          <w:sz w:val="16"/>
-          <w:szCs w:val="16"/>
+          <w:sz w:val="18"/>
+          <w:szCs w:val="18"/>
         </w:rPr>
         <w:t xml:space="preserve">Carril: </w:t>
       </w:r>
       <w:r>
         <w:rPr>
           <w:rFonts w:ascii="Arial" w:hAnsi="Arial" w:cs="Arial"/>
-          <w:sz w:val="16"/>
-          <w:szCs w:val="16"/>
+          <w:sz w:val="18"/>
+          <w:szCs w:val="18"/>
         </w:rPr>
         <w:t>3</w:t>
       </w:r>
@@ -352,39 +359,39 @@
         <w:ind w:right="426"/>
         <w:rPr>
           <w:rFonts w:ascii="Arial" w:hAnsi="Arial" w:cs="Arial"/>
-          <w:sz w:val="16"/>
-          <w:szCs w:val="16"/>
+          <w:sz w:val="18"/>
+          <w:szCs w:val="18"/>
         </w:rPr>
       </w:pPr>
       <w:r>
         <w:rPr>
           <w:rFonts w:ascii="Consolas" w:hAnsi="Consolas"/>
-          <w:sz w:val="16"/>
-          <w:szCs w:val="16"/>
+          <w:sz w:val="18"/>
+          <w:szCs w:val="18"/>
         </w:rPr>
         <w:t xml:space="preserve">Fecha: </w:t>
       </w:r>
       <w:r>
         <w:rPr>
           <w:rFonts w:ascii="Arial" w:hAnsi="Arial" w:cs="Arial"/>
-          <w:sz w:val="16"/>
-          <w:szCs w:val="16"/>
+          <w:sz w:val="18"/>
+          <w:szCs w:val="18"/>
         </w:rPr>
         <w:t>${date}</w:t>
       </w:r>
       <w:r>
         <w:rPr>
           <w:rFonts w:ascii="Arial" w:hAnsi="Arial" w:cs="Arial"/>
-          <w:sz w:val="16"/>
-          <w:szCs w:val="16"/>
+          <w:sz w:val="18"/>
+          <w:szCs w:val="18"/>
         </w:rPr>
         <w:t xml:space="preserve"> </w:t>
       </w:r>
       <w:r>
         <w:rPr>
           <w:rFonts w:ascii="Arial" w:hAnsi="Arial" w:cs="Arial"/>
-          <w:sz w:val="16"/>
-          <w:szCs w:val="16"/>
+          <w:sz w:val="18"/>
+          <w:szCs w:val="18"/>
         </w:rPr>
         <w:t>${time}</w:t>
       </w:r>
@@ -398,15 +405,15 @@
         <w:ind w:right="426"/>
         <w:rPr>
           <w:rFonts w:ascii="Consolas" w:hAnsi="Consolas"/>
-          <w:sz w:val="16"/>
-          <w:szCs w:val="16"/>
+          <w:sz w:val="18"/>
+          <w:szCs w:val="18"/>
         </w:rPr>
       </w:pPr>
       <w:r>
         <w:rPr>
           <w:rFonts w:ascii="Consolas" w:hAnsi="Consolas"/>
-          <w:sz w:val="16"/>
-          <w:szCs w:val="16"/>
+          <w:sz w:val="18"/>
+          <w:szCs w:val="18"/>
         </w:rPr>
         <w:t>Forma de pago: Efectivo</w:t>
       </w:r>
@@ -420,15 +427,15 @@
         <w:ind w:right="426"/>
         <w:rPr>
           <w:rFonts w:ascii="Consolas" w:hAnsi="Consolas"/>
-          <w:sz w:val="16"/>
-          <w:szCs w:val="16"/>
+          <w:sz w:val="18"/>
+          <w:szCs w:val="18"/>
         </w:rPr>
       </w:pPr>
       <w:r>
         <w:rPr>
           <w:rFonts w:ascii="Consolas" w:hAnsi="Consolas"/>
-          <w:sz w:val="16"/>
-          <w:szCs w:val="16"/>
+          <w:sz w:val="18"/>
+          <w:szCs w:val="18"/>
         </w:rPr>
         <w:t>Servicios gratuitos en la vía: Carro taller,</w:t>
       </w:r>
@@ -442,15 +449,15 @@
         <w:ind w:right="426"/>
         <w:rPr>
           <w:rFonts w:ascii="Consolas" w:hAnsi="Consolas"/>
-          <w:sz w:val="16"/>
-          <w:szCs w:val="16"/>
+          <w:sz w:val="18"/>
+          <w:szCs w:val="18"/>
         </w:rPr>
       </w:pPr>
       <w:r>
         <w:rPr>
           <w:rFonts w:ascii="Consolas" w:hAnsi="Consolas"/>
-          <w:sz w:val="16"/>
-          <w:szCs w:val="16"/>
+          <w:sz w:val="18"/>
+          <w:szCs w:val="18"/>
         </w:rPr>
         <w:t>grúa y ambulancia</w:t>
       </w:r>
@@ -464,39 +471,39 @@
         <w:ind w:right="426"/>
         <w:rPr>
           <w:rFonts w:ascii="Consolas" w:hAnsi="Consolas"/>
-          <w:sz w:val="16"/>
-          <w:szCs w:val="16"/>
+          <w:sz w:val="18"/>
+          <w:szCs w:val="18"/>
         </w:rPr>
       </w:pPr>
       <w:r>
         <w:rPr>
           <w:rFonts w:ascii="Consolas" w:hAnsi="Consolas"/>
-          <w:sz w:val="16"/>
-          <w:szCs w:val="16"/>
+          <w:sz w:val="18"/>
+          <w:szCs w:val="18"/>
         </w:rPr>
         <w:t xml:space="preserve">Líneas de emergencia </w:t>
       </w:r>
       <w:r>
         <w:rPr>
           <w:rFonts w:ascii="Arial" w:hAnsi="Arial" w:cs="Arial"/>
-          <w:sz w:val="16"/>
-          <w:szCs w:val="16"/>
+          <w:sz w:val="18"/>
+          <w:szCs w:val="18"/>
         </w:rPr>
         <w:t>322 6319455</w:t>
       </w:r>
       <w:r>
         <w:rPr>
           <w:rFonts w:ascii="Consolas" w:hAnsi="Consolas"/>
-          <w:sz w:val="16"/>
-          <w:szCs w:val="16"/>
+          <w:sz w:val="18"/>
+          <w:szCs w:val="18"/>
         </w:rPr>
         <w:t xml:space="preserve"> y #</w:t>
       </w:r>
       <w:r>
         <w:rPr>
           <w:rFonts w:ascii="Arial" w:hAnsi="Arial" w:cs="Arial"/>
-          <w:sz w:val="16"/>
-          <w:szCs w:val="16"/>
+          <w:sz w:val="18"/>
+          <w:szCs w:val="18"/>
         </w:rPr>
         <w:t>738</w:t>
       </w:r>
@@ -510,15 +517,15 @@
         <w:ind w:right="426"/>
         <w:rPr>
           <w:rFonts w:ascii="Consolas" w:hAnsi="Consolas"/>
-          <w:sz w:val="16"/>
-          <w:szCs w:val="16"/>
+          <w:sz w:val="18"/>
+          <w:szCs w:val="18"/>
         </w:rPr>
       </w:pPr>
       <w:r>
         <w:rPr>
           <w:rFonts w:ascii="Consolas" w:hAnsi="Consolas"/>
-          <w:sz w:val="16"/>
-          <w:szCs w:val="16"/>
+          <w:sz w:val="18"/>
+          <w:szCs w:val="18"/>
         </w:rPr>
         <w:t>Buen viaje</w:t>
       </w:r>
@@ -532,15 +539,15 @@
         <w:ind w:right="426"/>
         <w:rPr>
           <w:rFonts w:ascii="Consolas" w:hAnsi="Consolas"/>
-          <w:sz w:val="16"/>
-          <w:szCs w:val="16"/>
+          <w:sz w:val="18"/>
+          <w:szCs w:val="18"/>
         </w:rPr>
       </w:pPr>
       <w:r>
         <w:rPr>
           <w:rFonts w:ascii="Consolas" w:hAnsi="Consolas"/>
-          <w:sz w:val="16"/>
-          <w:szCs w:val="16"/>
+          <w:sz w:val="18"/>
+          <w:szCs w:val="18"/>
         </w:rPr>
         <w:t xml:space="preserve">Proveedor tecnológico: FTS Tecnología S.A.S </w:t>
       </w:r>
@@ -554,31 +561,31 @@
         <w:ind w:right="426"/>
         <w:rPr>
           <w:rFonts w:ascii="Consolas" w:hAnsi="Consolas"/>
-          <w:sz w:val="16"/>
-          <w:szCs w:val="16"/>
+          <w:sz w:val="18"/>
+          <w:szCs w:val="18"/>
         </w:rPr>
       </w:pPr>
       <w:r>
         <w:rPr>
           <w:rFonts w:ascii="Consolas" w:hAnsi="Consolas"/>
-          <w:sz w:val="16"/>
-          <w:szCs w:val="16"/>
+          <w:sz w:val="18"/>
+          <w:szCs w:val="18"/>
         </w:rPr>
         <w:t xml:space="preserve">NIT: </w:t>
       </w:r>
       <w:r>
         <w:rPr>
           <w:rFonts w:ascii="Arial" w:hAnsi="Arial" w:cs="Arial"/>
-          <w:sz w:val="16"/>
-          <w:szCs w:val="16"/>
+          <w:sz w:val="18"/>
+          <w:szCs w:val="18"/>
         </w:rPr>
         <w:t>900.325.828-1</w:t>
       </w:r>
       <w:r>
         <w:rPr>
           <w:rFonts w:ascii="Consolas" w:hAnsi="Consolas"/>
-          <w:sz w:val="16"/>
-          <w:szCs w:val="16"/>
+          <w:sz w:val="18"/>
+          <w:szCs w:val="18"/>
         </w:rPr>
         <w:t xml:space="preserve"> Software: </w:t>
       </w:r>
@@ -586,8 +593,8 @@
       <w:r>
         <w:rPr>
           <w:rFonts w:ascii="Consolas" w:hAnsi="Consolas"/>
-          <w:sz w:val="16"/>
-          <w:szCs w:val="16"/>
+          <w:sz w:val="18"/>
+          <w:szCs w:val="18"/>
         </w:rPr>
         <w:t>EasyroadToll</w:t>
       </w:r>
@@ -1819,7 +1826,12 @@
 </file>
 
 <file path=customXml/item1.xml><?xml version="1.0" encoding="utf-8"?>
-<b:Sources xmlns:b="http://schemas.openxmlformats.org/officeDocument/2006/bibliography" xmlns="http://schemas.openxmlformats.org/officeDocument/2006/bibliography" SelectedStyle="\APASixthEditionOfficeOnline.xsl" StyleName="APA" Version="6"/>
+<?mso-contentType ?>
+<FormTemplates xmlns="http://schemas.microsoft.com/sharepoint/v3/contenttype/forms">
+  <Display>DocumentLibraryForm</Display>
+  <Edit>DocumentLibraryForm</Edit>
+  <New>DocumentLibraryForm</New>
+</FormTemplates>
 </file>
 
 <file path=customXml/item2.xml><?xml version="1.0" encoding="utf-8"?>
@@ -2032,12 +2044,7 @@
 </file>
 
 <file path=customXml/item3.xml><?xml version="1.0" encoding="utf-8"?>
-<?mso-contentType ?>
-<FormTemplates xmlns="http://schemas.microsoft.com/sharepoint/v3/contenttype/forms">
-  <Display>DocumentLibraryForm</Display>
-  <Edit>DocumentLibraryForm</Edit>
-  <New>DocumentLibraryForm</New>
-</FormTemplates>
+<b:Sources xmlns:b="http://schemas.openxmlformats.org/officeDocument/2006/bibliography" xmlns="http://schemas.openxmlformats.org/officeDocument/2006/bibliography" SelectedStyle="\APASixthEditionOfficeOnline.xsl" StyleName="APA" Version="6"/>
 </file>
 
 <file path=customXml/item4.xml><?xml version="1.0" encoding="utf-8"?>
@@ -2049,9 +2056,9 @@
 </file>
 
 <file path=customXml/itemProps1.xml><?xml version="1.0" encoding="utf-8"?>
-<ds:datastoreItem xmlns:ds="http://schemas.openxmlformats.org/officeDocument/2006/customXml" ds:itemID="{0E8D39C5-DCB1-4CF7-8084-397644D348A1}">
+<ds:datastoreItem xmlns:ds="http://schemas.openxmlformats.org/officeDocument/2006/customXml" ds:itemID="{2C237F66-478C-4134-89F8-E104E9AA01C0}">
   <ds:schemaRefs>
-    <ds:schemaRef ds:uri="http://schemas.openxmlformats.org/officeDocument/2006/bibliography"/>
+    <ds:schemaRef ds:uri="http://schemas.microsoft.com/sharepoint/v3/contenttype/forms"/>
   </ds:schemaRefs>
 </ds:datastoreItem>
 </file>
@@ -2076,9 +2083,9 @@
 </file>
 
 <file path=customXml/itemProps3.xml><?xml version="1.0" encoding="utf-8"?>
-<ds:datastoreItem xmlns:ds="http://schemas.openxmlformats.org/officeDocument/2006/customXml" ds:itemID="{2C237F66-478C-4134-89F8-E104E9AA01C0}">
+<ds:datastoreItem xmlns:ds="http://schemas.openxmlformats.org/officeDocument/2006/customXml" ds:itemID="{0E8D39C5-DCB1-4CF7-8084-397644D348A1}">
   <ds:schemaRefs>
-    <ds:schemaRef ds:uri="http://schemas.microsoft.com/sharepoint/v3/contenttype/forms"/>
+    <ds:schemaRef ds:uri="http://schemas.openxmlformats.org/officeDocument/2006/bibliography"/>
   </ds:schemaRefs>
 </ds:datastoreItem>
 </file>

</xml_diff>